<commit_message>
"add informe: analisis de problema y consideraciones"
</commit_message>
<xml_diff>
--- a/Informe.docx
+++ b/Informe.docx
@@ -450,6 +450,222 @@
           <w:lang w:val="es-ES"/>
         </w:rPr>
         <w:t xml:space="preserve">Universidad de Antioquia </w:t>
+      </w:r>
+    </w:p>
+    <w:p>
+      <w:pPr>
+        <w:rPr>
+          <w:rFonts w:ascii="Times New Roman" w:hAnsi="Times New Roman" w:cs="Times New Roman"/>
+          <w:b/>
+          <w:bCs/>
+          <w:sz w:val="28"/>
+          <w:szCs w:val="28"/>
+          <w:lang w:val="es-ES"/>
+        </w:rPr>
+      </w:pPr>
+      <w:r>
+        <w:rPr>
+          <w:rFonts w:ascii="Times New Roman" w:hAnsi="Times New Roman" w:cs="Times New Roman"/>
+          <w:b/>
+          <w:bCs/>
+          <w:sz w:val="28"/>
+          <w:szCs w:val="28"/>
+          <w:lang w:val="es-ES"/>
+        </w:rPr>
+        <w:lastRenderedPageBreak/>
+        <w:t>Análisis del problema y consideraciones</w:t>
+      </w:r>
+    </w:p>
+    <w:p>
+      <w:pPr>
+        <w:rPr>
+          <w:rFonts w:ascii="Times New Roman" w:hAnsi="Times New Roman" w:cs="Times New Roman"/>
+          <w:lang w:val="es-ES"/>
+        </w:rPr>
+      </w:pPr>
+      <w:r>
+        <w:rPr>
+          <w:rFonts w:ascii="Times New Roman" w:hAnsi="Times New Roman" w:cs="Times New Roman"/>
+          <w:lang w:val="es-ES"/>
+        </w:rPr>
+        <w:t xml:space="preserve">El problema </w:t>
+      </w:r>
+      <w:r>
+        <w:rPr>
+          <w:rFonts w:ascii="Times New Roman" w:hAnsi="Times New Roman" w:cs="Times New Roman"/>
+          <w:lang w:val="es-ES"/>
+        </w:rPr>
+        <w:t xml:space="preserve">a resolver </w:t>
+      </w:r>
+      <w:r>
+        <w:rPr>
+          <w:rFonts w:ascii="Times New Roman" w:hAnsi="Times New Roman" w:cs="Times New Roman"/>
+          <w:lang w:val="es-ES"/>
+        </w:rPr>
+        <w:t xml:space="preserve">es realizar un sistema que permita mostrar ciertos patrones en una matriz de 8x8, para solucionarlo se hará uso de la plataforma </w:t>
+      </w:r>
+      <w:proofErr w:type="spellStart"/>
+      <w:r>
+        <w:rPr>
+          <w:rFonts w:ascii="Times New Roman" w:hAnsi="Times New Roman" w:cs="Times New Roman"/>
+          <w:lang w:val="es-ES"/>
+        </w:rPr>
+        <w:t>Tinkercad</w:t>
+      </w:r>
+      <w:proofErr w:type="spellEnd"/>
+      <w:r>
+        <w:rPr>
+          <w:rFonts w:ascii="Times New Roman" w:hAnsi="Times New Roman" w:cs="Times New Roman"/>
+          <w:lang w:val="es-ES"/>
+        </w:rPr>
+        <w:t xml:space="preserve"> hacer la simulación del sistema, en la simulación a grandes rasgos se hará uso de la plataforma Arduino Uno, leds para matriz 8x8 y el integrado 74HC595 para la activación y desactivación de los leds de la matriz.</w:t>
+      </w:r>
+    </w:p>
+    <w:p>
+      <w:pPr>
+        <w:rPr>
+          <w:rFonts w:ascii="Times New Roman" w:hAnsi="Times New Roman" w:cs="Times New Roman"/>
+          <w:lang w:val="es-ES"/>
+        </w:rPr>
+      </w:pPr>
+      <w:r>
+        <w:rPr>
+          <w:rFonts w:ascii="Times New Roman" w:hAnsi="Times New Roman" w:cs="Times New Roman"/>
+          <w:lang w:val="es-ES"/>
+        </w:rPr>
+        <w:t xml:space="preserve">Para </w:t>
+      </w:r>
+      <w:r>
+        <w:rPr>
+          <w:rFonts w:ascii="Times New Roman" w:hAnsi="Times New Roman" w:cs="Times New Roman"/>
+          <w:lang w:val="es-ES"/>
+        </w:rPr>
+        <w:t>llevar a cabo el proyecto se dividirá en 5 etapas:</w:t>
+      </w:r>
+    </w:p>
+    <w:p>
+      <w:pPr>
+        <w:pStyle w:val="Prrafodelista"/>
+        <w:numPr>
+          <w:ilvl w:val="0"/>
+          <w:numId w:val="3"/>
+        </w:numPr>
+        <w:rPr>
+          <w:rFonts w:ascii="Times New Roman" w:hAnsi="Times New Roman" w:cs="Times New Roman"/>
+          <w:lang w:val="es-ES"/>
+        </w:rPr>
+      </w:pPr>
+      <w:r>
+        <w:rPr>
+          <w:rFonts w:ascii="Times New Roman" w:hAnsi="Times New Roman" w:cs="Times New Roman"/>
+          <w:lang w:val="es-ES"/>
+        </w:rPr>
+        <w:t>Implementación matriz 8x8.</w:t>
+      </w:r>
+    </w:p>
+    <w:p>
+      <w:pPr>
+        <w:pStyle w:val="Prrafodelista"/>
+        <w:numPr>
+          <w:ilvl w:val="0"/>
+          <w:numId w:val="3"/>
+        </w:numPr>
+        <w:rPr>
+          <w:rFonts w:ascii="Times New Roman" w:hAnsi="Times New Roman" w:cs="Times New Roman"/>
+          <w:lang w:val="es-ES"/>
+        </w:rPr>
+      </w:pPr>
+      <w:r>
+        <w:rPr>
+          <w:rFonts w:ascii="Times New Roman" w:hAnsi="Times New Roman" w:cs="Times New Roman"/>
+          <w:lang w:val="es-ES"/>
+        </w:rPr>
+        <w:t>Funcionamiento 74HC595.</w:t>
+      </w:r>
+    </w:p>
+    <w:p>
+      <w:pPr>
+        <w:pStyle w:val="Prrafodelista"/>
+        <w:numPr>
+          <w:ilvl w:val="0"/>
+          <w:numId w:val="3"/>
+        </w:numPr>
+        <w:rPr>
+          <w:rFonts w:ascii="Times New Roman" w:hAnsi="Times New Roman" w:cs="Times New Roman"/>
+          <w:lang w:val="es-ES"/>
+        </w:rPr>
+      </w:pPr>
+      <w:r>
+        <w:rPr>
+          <w:rFonts w:ascii="Times New Roman" w:hAnsi="Times New Roman" w:cs="Times New Roman"/>
+          <w:lang w:val="es-ES"/>
+        </w:rPr>
+        <w:t>Diagrama de flujo.</w:t>
+      </w:r>
+    </w:p>
+    <w:p>
+      <w:pPr>
+        <w:pStyle w:val="Prrafodelista"/>
+        <w:numPr>
+          <w:ilvl w:val="0"/>
+          <w:numId w:val="3"/>
+        </w:numPr>
+        <w:rPr>
+          <w:rFonts w:ascii="Times New Roman" w:hAnsi="Times New Roman" w:cs="Times New Roman"/>
+          <w:lang w:val="es-ES"/>
+        </w:rPr>
+      </w:pPr>
+      <w:proofErr w:type="spellStart"/>
+      <w:r>
+        <w:rPr>
+          <w:rFonts w:ascii="Times New Roman" w:hAnsi="Times New Roman" w:cs="Times New Roman"/>
+          <w:lang w:val="es-ES"/>
+        </w:rPr>
+        <w:t>Codigos</w:t>
+      </w:r>
+      <w:proofErr w:type="spellEnd"/>
+      <w:r>
+        <w:rPr>
+          <w:rFonts w:ascii="Times New Roman" w:hAnsi="Times New Roman" w:cs="Times New Roman"/>
+          <w:lang w:val="es-ES"/>
+        </w:rPr>
+        <w:t xml:space="preserve"> en </w:t>
+      </w:r>
+      <w:proofErr w:type="spellStart"/>
+      <w:r>
+        <w:rPr>
+          <w:rFonts w:ascii="Times New Roman" w:hAnsi="Times New Roman" w:cs="Times New Roman"/>
+          <w:lang w:val="es-ES"/>
+        </w:rPr>
+        <w:t>c++</w:t>
+      </w:r>
+      <w:proofErr w:type="spellEnd"/>
+      <w:r>
+        <w:rPr>
+          <w:rFonts w:ascii="Times New Roman" w:hAnsi="Times New Roman" w:cs="Times New Roman"/>
+          <w:lang w:val="es-ES"/>
+        </w:rPr>
+        <w:t>.</w:t>
+      </w:r>
+    </w:p>
+    <w:p>
+      <w:pPr>
+        <w:pStyle w:val="Prrafodelista"/>
+        <w:numPr>
+          <w:ilvl w:val="0"/>
+          <w:numId w:val="3"/>
+        </w:numPr>
+        <w:rPr>
+          <w:rFonts w:ascii="Times New Roman" w:hAnsi="Times New Roman" w:cs="Times New Roman"/>
+          <w:lang w:val="es-ES"/>
+        </w:rPr>
+      </w:pPr>
+      <w:r>
+        <w:rPr>
+          <w:rFonts w:ascii="Times New Roman" w:hAnsi="Times New Roman" w:cs="Times New Roman"/>
+          <w:lang w:val="es-ES"/>
+        </w:rPr>
+        <w:t>Implementación de los códigos en Arduino.</w:t>
       </w:r>
     </w:p>
     <w:sectPr>

</xml_diff>

<commit_message>
"add informe: comprension de implementacion matriz 8x8"
</commit_message>
<xml_diff>
--- a/Informe.docx
+++ b/Informe.docx
@@ -560,7 +560,7 @@
           <w:rFonts w:ascii="Times New Roman" w:hAnsi="Times New Roman" w:cs="Times New Roman"/>
           <w:lang w:val="es-ES"/>
         </w:rPr>
-        <w:t>Implementación matriz 8x8.</w:t>
+        <w:t>Comprensión de implementación matriz 8x8.</w:t>
       </w:r>
     </w:p>
     <w:p>
@@ -667,6 +667,195 @@
         </w:rPr>
         <w:t>Implementación de los códigos en Arduino.</w:t>
       </w:r>
+    </w:p>
+    <w:p>
+      <w:pPr>
+        <w:rPr>
+          <w:rFonts w:ascii="Times New Roman" w:hAnsi="Times New Roman" w:cs="Times New Roman"/>
+          <w:b/>
+          <w:bCs/>
+          <w:sz w:val="28"/>
+          <w:szCs w:val="28"/>
+          <w:lang w:val="es-ES"/>
+        </w:rPr>
+      </w:pPr>
+      <w:r>
+        <w:rPr>
+          <w:rFonts w:ascii="Times New Roman" w:hAnsi="Times New Roman" w:cs="Times New Roman"/>
+          <w:b/>
+          <w:bCs/>
+          <w:sz w:val="28"/>
+          <w:szCs w:val="28"/>
+          <w:lang w:val="es-ES"/>
+        </w:rPr>
+        <w:t>Comprensión de implementación matriz 8x8.</w:t>
+      </w:r>
+    </w:p>
+    <w:p>
+      <w:pPr>
+        <w:rPr>
+          <w:rFonts w:ascii="Times New Roman" w:hAnsi="Times New Roman" w:cs="Times New Roman"/>
+          <w:u w:val="single"/>
+          <w:lang w:val="es-ES"/>
+        </w:rPr>
+      </w:pPr>
+      <w:r>
+        <w:rPr>
+          <w:rFonts w:ascii="Times New Roman" w:hAnsi="Times New Roman" w:cs="Times New Roman"/>
+          <w:lang w:val="es-ES"/>
+        </w:rPr>
+        <w:t xml:space="preserve">Las dos configuraciones típicas se pueden ver en la figura 1. En </w:t>
+      </w:r>
+      <w:proofErr w:type="spellStart"/>
+      <w:r>
+        <w:rPr>
+          <w:rFonts w:ascii="Times New Roman" w:hAnsi="Times New Roman" w:cs="Times New Roman"/>
+          <w:lang w:val="es-ES"/>
+        </w:rPr>
+        <w:t>anodo</w:t>
+      </w:r>
+      <w:proofErr w:type="spellEnd"/>
+      <w:r>
+        <w:rPr>
+          <w:rFonts w:ascii="Times New Roman" w:hAnsi="Times New Roman" w:cs="Times New Roman"/>
+          <w:lang w:val="es-ES"/>
+        </w:rPr>
+        <w:t xml:space="preserve"> común para encender un led se envía un voltaje positivo en la respectiva fila y tierra en la respectiva columna, mientras que en </w:t>
+      </w:r>
+      <w:proofErr w:type="spellStart"/>
+      <w:r>
+        <w:rPr>
+          <w:rFonts w:ascii="Times New Roman" w:hAnsi="Times New Roman" w:cs="Times New Roman"/>
+          <w:lang w:val="es-ES"/>
+        </w:rPr>
+        <w:t>catodo</w:t>
+      </w:r>
+      <w:proofErr w:type="spellEnd"/>
+      <w:r>
+        <w:rPr>
+          <w:rFonts w:ascii="Times New Roman" w:hAnsi="Times New Roman" w:cs="Times New Roman"/>
+          <w:lang w:val="es-ES"/>
+        </w:rPr>
+        <w:t xml:space="preserve"> común es lo contrario, tierra en la respectiva fila y un voltaje positivo en la respectiva columna.</w:t>
+      </w:r>
+    </w:p>
+    <w:p>
+      <w:pPr>
+        <w:jc w:val="center"/>
+        <w:rPr>
+          <w:rFonts w:ascii="Times New Roman" w:hAnsi="Times New Roman" w:cs="Times New Roman"/>
+          <w:lang w:val="es-ES"/>
+        </w:rPr>
+      </w:pPr>
+      <w:r>
+        <w:rPr>
+          <w:noProof/>
+        </w:rPr>
+        <w:drawing>
+          <wp:inline distT="0" distB="0" distL="0" distR="0" wp14:anchorId="5CFB8791" wp14:editId="388CA13D">
+            <wp:extent cx="5612130" cy="3199765"/>
+            <wp:effectExtent l="0" t="0" r="7620" b="635"/>
+            <wp:docPr id="1054793929" name="Imagen 2" descr="Matriz LED de 8x8 | Tienda y Tutoriales Arduino"/>
+            <wp:cNvGraphicFramePr>
+              <a:graphicFrameLocks xmlns:a="http://schemas.openxmlformats.org/drawingml/2006/main" noChangeAspect="1"/>
+            </wp:cNvGraphicFramePr>
+            <a:graphic xmlns:a="http://schemas.openxmlformats.org/drawingml/2006/main">
+              <a:graphicData uri="http://schemas.openxmlformats.org/drawingml/2006/picture">
+                <pic:pic xmlns:pic="http://schemas.openxmlformats.org/drawingml/2006/picture">
+                  <pic:nvPicPr>
+                    <pic:cNvPr id="0" name="Picture 3" descr="Matriz LED de 8x8 | Tienda y Tutoriales Arduino"/>
+                    <pic:cNvPicPr>
+                      <a:picLocks noChangeAspect="1" noChangeArrowheads="1"/>
+                    </pic:cNvPicPr>
+                  </pic:nvPicPr>
+                  <pic:blipFill>
+                    <a:blip r:embed="rId6">
+                      <a:extLst>
+                        <a:ext uri="{28A0092B-C50C-407E-A947-70E740481C1C}">
+                          <a14:useLocalDpi xmlns:a14="http://schemas.microsoft.com/office/drawing/2010/main" val="0"/>
+                        </a:ext>
+                      </a:extLst>
+                    </a:blip>
+                    <a:srcRect/>
+                    <a:stretch>
+                      <a:fillRect/>
+                    </a:stretch>
+                  </pic:blipFill>
+                  <pic:spPr bwMode="auto">
+                    <a:xfrm>
+                      <a:off x="0" y="0"/>
+                      <a:ext cx="5612130" cy="3199765"/>
+                    </a:xfrm>
+                    <a:prstGeom prst="rect">
+                      <a:avLst/>
+                    </a:prstGeom>
+                    <a:noFill/>
+                    <a:ln>
+                      <a:noFill/>
+                    </a:ln>
+                  </pic:spPr>
+                </pic:pic>
+              </a:graphicData>
+            </a:graphic>
+          </wp:inline>
+        </w:drawing>
+      </w:r>
+      <w:r>
+        <w:rPr>
+          <w:rFonts w:ascii="Times New Roman" w:hAnsi="Times New Roman" w:cs="Times New Roman"/>
+          <w:b/>
+          <w:bCs/>
+          <w:lang w:val="es-ES"/>
+        </w:rPr>
+        <w:t xml:space="preserve">Figura 1. </w:t>
+      </w:r>
+      <w:r>
+        <w:rPr>
+          <w:rFonts w:ascii="Times New Roman" w:hAnsi="Times New Roman" w:cs="Times New Roman"/>
+          <w:lang w:val="es-ES"/>
+        </w:rPr>
+        <w:t xml:space="preserve">Configuración </w:t>
+      </w:r>
+      <w:proofErr w:type="spellStart"/>
+      <w:r>
+        <w:rPr>
+          <w:rFonts w:ascii="Times New Roman" w:hAnsi="Times New Roman" w:cs="Times New Roman"/>
+          <w:lang w:val="es-ES"/>
+        </w:rPr>
+        <w:t>Anodo</w:t>
+      </w:r>
+      <w:proofErr w:type="spellEnd"/>
+      <w:r>
+        <w:rPr>
+          <w:rFonts w:ascii="Times New Roman" w:hAnsi="Times New Roman" w:cs="Times New Roman"/>
+          <w:lang w:val="es-ES"/>
+        </w:rPr>
+        <w:t xml:space="preserve"> común y </w:t>
+      </w:r>
+      <w:proofErr w:type="spellStart"/>
+      <w:r>
+        <w:rPr>
+          <w:rFonts w:ascii="Times New Roman" w:hAnsi="Times New Roman" w:cs="Times New Roman"/>
+          <w:lang w:val="es-ES"/>
+        </w:rPr>
+        <w:t>Catodo</w:t>
+      </w:r>
+      <w:proofErr w:type="spellEnd"/>
+      <w:r>
+        <w:rPr>
+          <w:rFonts w:ascii="Times New Roman" w:hAnsi="Times New Roman" w:cs="Times New Roman"/>
+          <w:lang w:val="es-ES"/>
+        </w:rPr>
+        <w:t xml:space="preserve"> común.</w:t>
+      </w:r>
+    </w:p>
+    <w:p>
+      <w:pPr>
+        <w:rPr>
+          <w:rFonts w:ascii="Times New Roman" w:hAnsi="Times New Roman" w:cs="Times New Roman"/>
+          <w:lang w:val="es-ES"/>
+        </w:rPr>
+      </w:pPr>
     </w:p>
     <w:sectPr>
       <w:pgSz w:w="12240" w:h="15840"/>

</xml_diff>

<commit_message>
"add informe: Funcionamiento 74HC595"
</commit_message>
<xml_diff>
--- a/Informe.docx
+++ b/Informe.docx
@@ -665,7 +665,30 @@
           <w:rFonts w:ascii="Times New Roman" w:hAnsi="Times New Roman" w:cs="Times New Roman"/>
           <w:lang w:val="es-ES"/>
         </w:rPr>
-        <w:t>Implementación de los códigos en Arduino.</w:t>
+        <w:t xml:space="preserve">Implementación de los códigos </w:t>
+      </w:r>
+      <w:r>
+        <w:rPr>
+          <w:rFonts w:ascii="Times New Roman" w:hAnsi="Times New Roman" w:cs="Times New Roman"/>
+          <w:lang w:val="es-ES"/>
+        </w:rPr>
+        <w:t xml:space="preserve">y circuitos </w:t>
+      </w:r>
+      <w:proofErr w:type="spellStart"/>
+      <w:r>
+        <w:rPr>
+          <w:rFonts w:ascii="Times New Roman" w:hAnsi="Times New Roman" w:cs="Times New Roman"/>
+          <w:lang w:val="es-ES"/>
+        </w:rPr>
+        <w:t>Tinkercad</w:t>
+      </w:r>
+      <w:proofErr w:type="spellEnd"/>
+      <w:r>
+        <w:rPr>
+          <w:rFonts w:ascii="Times New Roman" w:hAnsi="Times New Roman" w:cs="Times New Roman"/>
+          <w:lang w:val="es-ES"/>
+        </w:rPr>
+        <w:t>.</w:t>
       </w:r>
     </w:p>
     <w:p>
@@ -853,9 +876,178 @@
       <w:pPr>
         <w:rPr>
           <w:rFonts w:ascii="Times New Roman" w:hAnsi="Times New Roman" w:cs="Times New Roman"/>
-          <w:lang w:val="es-ES"/>
-        </w:rPr>
-      </w:pPr>
+          <w:b/>
+          <w:bCs/>
+          <w:sz w:val="28"/>
+          <w:szCs w:val="28"/>
+          <w:lang w:val="es-ES"/>
+        </w:rPr>
+      </w:pPr>
+      <w:r>
+        <w:rPr>
+          <w:rFonts w:ascii="Times New Roman" w:hAnsi="Times New Roman" w:cs="Times New Roman"/>
+          <w:b/>
+          <w:bCs/>
+          <w:sz w:val="28"/>
+          <w:szCs w:val="28"/>
+          <w:lang w:val="es-ES"/>
+        </w:rPr>
+        <w:t>Funcionamiento 74HC595</w:t>
+      </w:r>
+      <w:r>
+        <w:rPr>
+          <w:rFonts w:ascii="Times New Roman" w:hAnsi="Times New Roman" w:cs="Times New Roman"/>
+          <w:b/>
+          <w:bCs/>
+          <w:sz w:val="28"/>
+          <w:szCs w:val="28"/>
+          <w:lang w:val="es-ES"/>
+        </w:rPr>
+        <w:t>.</w:t>
+      </w:r>
+    </w:p>
+    <w:p>
+      <w:pPr>
+        <w:rPr>
+          <w:rFonts w:ascii="Times New Roman" w:hAnsi="Times New Roman" w:cs="Times New Roman"/>
+          <w:noProof/>
+          <w:lang w:val="es-ES"/>
+        </w:rPr>
+      </w:pPr>
+      <w:r>
+        <w:rPr>
+          <w:rFonts w:ascii="Times New Roman" w:hAnsi="Times New Roman" w:cs="Times New Roman"/>
+          <w:noProof/>
+          <w:lang w:val="es-ES"/>
+        </w:rPr>
+        <w:t>El integrado 74HC595 es un registro de desplazamiento de 8 bits, su funcionamiento consiste en ingresar de forma serial informacion y desplegarla en paralelo, es util para implementarlo en sistemas donde se tiene que desplegar varios bits en paralelo pero se está limitado en la cantidad de pines que dan salida de informacion.</w:t>
+      </w:r>
+    </w:p>
+    <w:p>
+      <w:pPr>
+        <w:rPr>
+          <w:rFonts w:ascii="Times New Roman" w:hAnsi="Times New Roman" w:cs="Times New Roman"/>
+          <w:noProof/>
+          <w:lang w:val="es-ES"/>
+        </w:rPr>
+      </w:pPr>
+      <w:r>
+        <w:rPr>
+          <w:rFonts w:ascii="Times New Roman" w:hAnsi="Times New Roman" w:cs="Times New Roman"/>
+          <w:noProof/>
+          <w:lang w:val="es-ES"/>
+        </w:rPr>
+        <w:lastRenderedPageBreak/>
+        <w:t xml:space="preserve">En la figura 2 se puede ver la configuración de pines del integrado. VCC </w:t>
+      </w:r>
+      <w:r>
+        <w:rPr>
+          <w:rFonts w:ascii="Times New Roman" w:hAnsi="Times New Roman" w:cs="Times New Roman"/>
+          <w:noProof/>
+          <w:lang w:val="es-ES"/>
+        </w:rPr>
+        <w:t>es el pin de alimentacion, puede ir de 2v a 6v, Serial/Data (DS) es el pin por donde ser recibe la informacion secuencialmente</w:t>
+      </w:r>
+      <w:r>
+        <w:rPr>
+          <w:rFonts w:ascii="Times New Roman" w:hAnsi="Times New Roman" w:cs="Times New Roman"/>
+          <w:noProof/>
+          <w:lang w:val="es-ES"/>
+        </w:rPr>
+        <w:t>, Ouput Enable (OE) es el pin que habilita la salida de datos, Latch (ST) es el pin que actualiza los datos de salida, SH (Clock) es el pin que actualiza los datos de que van guardando serialmente, Master Reset (MR) es el pin que resetea los datos guardados, QX son los pines de salida, Q7’ es un pin que permite conectar varios 74HC595. Cabe resaltar que OE y MR estan negadas.</w:t>
+      </w:r>
+    </w:p>
+    <w:p>
+      <w:pPr>
+        <w:jc w:val="center"/>
+        <w:rPr>
+          <w:rFonts w:ascii="Times New Roman" w:hAnsi="Times New Roman" w:cs="Times New Roman"/>
+          <w:lang w:val="es-ES"/>
+        </w:rPr>
+      </w:pPr>
+      <w:r>
+        <w:rPr>
+          <w:rFonts w:ascii="Times New Roman" w:hAnsi="Times New Roman" w:cs="Times New Roman"/>
+          <w:noProof/>
+          <w:lang w:val="es-ES"/>
+        </w:rPr>
+        <w:drawing>
+          <wp:inline distT="0" distB="0" distL="0" distR="0" wp14:anchorId="20729FA6" wp14:editId="27427356">
+            <wp:extent cx="4786009" cy="4659549"/>
+            <wp:effectExtent l="0" t="0" r="0" b="8255"/>
+            <wp:docPr id="1532823163" name="Imagen 1"/>
+            <wp:cNvGraphicFramePr>
+              <a:graphicFrameLocks xmlns:a="http://schemas.openxmlformats.org/drawingml/2006/main" noChangeAspect="1"/>
+            </wp:cNvGraphicFramePr>
+            <a:graphic xmlns:a="http://schemas.openxmlformats.org/drawingml/2006/main">
+              <a:graphicData uri="http://schemas.openxmlformats.org/drawingml/2006/picture">
+                <pic:pic xmlns:pic="http://schemas.openxmlformats.org/drawingml/2006/picture">
+                  <pic:nvPicPr>
+                    <pic:cNvPr id="0" name="Picture 2"/>
+                    <pic:cNvPicPr>
+                      <a:picLocks noChangeAspect="1" noChangeArrowheads="1"/>
+                    </pic:cNvPicPr>
+                  </pic:nvPicPr>
+                  <pic:blipFill rotWithShape="1">
+                    <a:blip r:embed="rId7">
+                      <a:extLst>
+                        <a:ext uri="{28A0092B-C50C-407E-A947-70E740481C1C}">
+                          <a14:useLocalDpi xmlns:a14="http://schemas.microsoft.com/office/drawing/2010/main" val="0"/>
+                        </a:ext>
+                      </a:extLst>
+                    </a:blip>
+                    <a:srcRect l="1" r="-494" b="12644"/>
+                    <a:stretch/>
+                  </pic:blipFill>
+                  <pic:spPr bwMode="auto">
+                    <a:xfrm>
+                      <a:off x="0" y="0"/>
+                      <a:ext cx="4786009" cy="4659549"/>
+                    </a:xfrm>
+                    <a:prstGeom prst="rect">
+                      <a:avLst/>
+                    </a:prstGeom>
+                    <a:noFill/>
+                    <a:ln>
+                      <a:noFill/>
+                    </a:ln>
+                    <a:extLst>
+                      <a:ext uri="{53640926-AAD7-44D8-BBD7-CCE9431645EC}">
+                        <a14:shadowObscured xmlns:a14="http://schemas.microsoft.com/office/drawing/2010/main"/>
+                      </a:ext>
+                    </a:extLst>
+                  </pic:spPr>
+                </pic:pic>
+              </a:graphicData>
+            </a:graphic>
+          </wp:inline>
+        </w:drawing>
+      </w:r>
+    </w:p>
+    <w:p>
+      <w:pPr>
+        <w:jc w:val="center"/>
+        <w:rPr>
+          <w:rFonts w:ascii="Times New Roman" w:hAnsi="Times New Roman" w:cs="Times New Roman"/>
+          <w:lang w:val="es-ES"/>
+        </w:rPr>
+      </w:pPr>
+      <w:r>
+        <w:rPr>
+          <w:rFonts w:ascii="Times New Roman" w:hAnsi="Times New Roman" w:cs="Times New Roman"/>
+          <w:b/>
+          <w:bCs/>
+          <w:lang w:val="es-ES"/>
+        </w:rPr>
+        <w:t xml:space="preserve">Figura 2. </w:t>
+      </w:r>
+      <w:r>
+        <w:rPr>
+          <w:rFonts w:ascii="Times New Roman" w:hAnsi="Times New Roman" w:cs="Times New Roman"/>
+          <w:lang w:val="es-ES"/>
+        </w:rPr>
+        <w:t>Integrado 74HC595.</w:t>
+      </w:r>
     </w:p>
     <w:sectPr>
       <w:pgSz w:w="12240" w:h="15840"/>

</xml_diff>

<commit_message>
"add informe: diagrama de flujo"
</commit_message>
<xml_diff>
--- a/Informe.docx
+++ b/Informe.docx
@@ -1049,6 +1049,408 @@
         <w:t>Integrado 74HC595.</w:t>
       </w:r>
     </w:p>
+    <w:p>
+      <w:pPr>
+        <w:rPr>
+          <w:rFonts w:ascii="Times New Roman" w:hAnsi="Times New Roman" w:cs="Times New Roman"/>
+          <w:sz w:val="28"/>
+          <w:szCs w:val="28"/>
+          <w:lang w:val="es-ES"/>
+        </w:rPr>
+      </w:pPr>
+      <w:r>
+        <w:rPr>
+          <w:rFonts w:ascii="Times New Roman" w:hAnsi="Times New Roman" w:cs="Times New Roman"/>
+          <w:b/>
+          <w:bCs/>
+          <w:sz w:val="28"/>
+          <w:szCs w:val="28"/>
+          <w:lang w:val="es-ES"/>
+        </w:rPr>
+        <w:t>Diagrama de flujo</w:t>
+      </w:r>
+      <w:r>
+        <w:rPr>
+          <w:rFonts w:ascii="Times New Roman" w:hAnsi="Times New Roman" w:cs="Times New Roman"/>
+          <w:sz w:val="28"/>
+          <w:szCs w:val="28"/>
+          <w:lang w:val="es-ES"/>
+        </w:rPr>
+        <w:t>.</w:t>
+      </w:r>
+    </w:p>
+    <w:p>
+      <w:pPr>
+        <w:rPr>
+          <w:rFonts w:ascii="Times New Roman" w:hAnsi="Times New Roman" w:cs="Times New Roman"/>
+          <w:lang w:val="es-ES"/>
+        </w:rPr>
+      </w:pPr>
+      <w:r>
+        <w:rPr>
+          <w:rFonts w:ascii="Times New Roman" w:hAnsi="Times New Roman" w:cs="Times New Roman"/>
+          <w:lang w:val="es-ES"/>
+        </w:rPr>
+        <w:t>El diagrama de flujo se presenta en la figura3.</w:t>
+      </w:r>
+    </w:p>
+    <w:p>
+      <w:pPr>
+        <w:jc w:val="center"/>
+        <w:rPr>
+          <w:rFonts w:ascii="Times New Roman" w:hAnsi="Times New Roman" w:cs="Times New Roman"/>
+          <w:sz w:val="28"/>
+          <w:szCs w:val="28"/>
+          <w:lang w:val="es-ES"/>
+        </w:rPr>
+      </w:pPr>
+      <w:r>
+        <w:rPr>
+          <w:rFonts w:ascii="Times New Roman" w:hAnsi="Times New Roman" w:cs="Times New Roman"/>
+          <w:sz w:val="28"/>
+          <w:szCs w:val="28"/>
+          <w:lang w:val="es-ES"/>
+        </w:rPr>
+        <w:lastRenderedPageBreak/>
+        <w:drawing>
+          <wp:inline distT="0" distB="0" distL="0" distR="0" wp14:anchorId="10DE0301" wp14:editId="3025F988">
+            <wp:extent cx="4976291" cy="5281118"/>
+            <wp:effectExtent l="0" t="0" r="0" b="0"/>
+            <wp:docPr id="222748193" name="Imagen 1"/>
+            <wp:cNvGraphicFramePr>
+              <a:graphicFrameLocks xmlns:a="http://schemas.openxmlformats.org/drawingml/2006/main" noChangeAspect="1"/>
+            </wp:cNvGraphicFramePr>
+            <a:graphic xmlns:a="http://schemas.openxmlformats.org/drawingml/2006/main">
+              <a:graphicData uri="http://schemas.openxmlformats.org/drawingml/2006/picture">
+                <pic:pic xmlns:pic="http://schemas.openxmlformats.org/drawingml/2006/picture">
+                  <pic:nvPicPr>
+                    <pic:cNvPr id="222748193" name=""/>
+                    <pic:cNvPicPr/>
+                  </pic:nvPicPr>
+                  <pic:blipFill>
+                    <a:blip r:embed="rId8"/>
+                    <a:stretch>
+                      <a:fillRect/>
+                    </a:stretch>
+                  </pic:blipFill>
+                  <pic:spPr>
+                    <a:xfrm>
+                      <a:off x="0" y="0"/>
+                      <a:ext cx="4976291" cy="5281118"/>
+                    </a:xfrm>
+                    <a:prstGeom prst="rect">
+                      <a:avLst/>
+                    </a:prstGeom>
+                  </pic:spPr>
+                </pic:pic>
+              </a:graphicData>
+            </a:graphic>
+          </wp:inline>
+        </w:drawing>
+      </w:r>
+    </w:p>
+    <w:p>
+      <w:pPr>
+        <w:jc w:val="center"/>
+        <w:rPr>
+          <w:rFonts w:ascii="Times New Roman" w:hAnsi="Times New Roman" w:cs="Times New Roman"/>
+          <w:lang w:val="es-ES"/>
+        </w:rPr>
+      </w:pPr>
+      <w:r>
+        <w:rPr>
+          <w:rFonts w:ascii="Times New Roman" w:hAnsi="Times New Roman" w:cs="Times New Roman"/>
+          <w:b/>
+          <w:bCs/>
+          <w:lang w:val="es-ES"/>
+        </w:rPr>
+        <w:t xml:space="preserve">Figura 3. </w:t>
+      </w:r>
+      <w:r>
+        <w:rPr>
+          <w:rFonts w:ascii="Times New Roman" w:hAnsi="Times New Roman" w:cs="Times New Roman"/>
+          <w:lang w:val="es-ES"/>
+        </w:rPr>
+        <w:t>Diagrama de flujo del programa.</w:t>
+      </w:r>
+    </w:p>
+    <w:p>
+      <w:pPr>
+        <w:pStyle w:val="Prrafodelista"/>
+        <w:numPr>
+          <w:ilvl w:val="0"/>
+          <w:numId w:val="7"/>
+        </w:numPr>
+        <w:rPr>
+          <w:rFonts w:ascii="Times New Roman" w:hAnsi="Times New Roman" w:cs="Times New Roman"/>
+          <w:lang w:val="es-ES"/>
+        </w:rPr>
+      </w:pPr>
+      <w:r>
+        <w:rPr>
+          <w:rFonts w:ascii="Times New Roman" w:hAnsi="Times New Roman" w:cs="Times New Roman"/>
+          <w:lang w:val="es-ES"/>
+        </w:rPr>
+        <w:t xml:space="preserve">Primero se ejecuta la función </w:t>
+      </w:r>
+      <w:proofErr w:type="spellStart"/>
+      <w:proofErr w:type="gramStart"/>
+      <w:r>
+        <w:rPr>
+          <w:rFonts w:ascii="Times New Roman" w:hAnsi="Times New Roman" w:cs="Times New Roman"/>
+          <w:lang w:val="es-ES"/>
+        </w:rPr>
+        <w:t>publik</w:t>
+      </w:r>
+      <w:proofErr w:type="spellEnd"/>
+      <w:r>
+        <w:rPr>
+          <w:rFonts w:ascii="Times New Roman" w:hAnsi="Times New Roman" w:cs="Times New Roman"/>
+          <w:lang w:val="es-ES"/>
+        </w:rPr>
+        <w:t>(</w:t>
+      </w:r>
+      <w:proofErr w:type="gramEnd"/>
+      <w:r>
+        <w:rPr>
+          <w:rFonts w:ascii="Times New Roman" w:hAnsi="Times New Roman" w:cs="Times New Roman"/>
+          <w:lang w:val="es-ES"/>
+        </w:rPr>
+        <w:t>) que se encarga de pedir al usuario que es lo que desea hacer</w:t>
+      </w:r>
+    </w:p>
+    <w:p>
+      <w:pPr>
+        <w:pStyle w:val="Prrafodelista"/>
+        <w:numPr>
+          <w:ilvl w:val="0"/>
+          <w:numId w:val="7"/>
+        </w:numPr>
+        <w:rPr>
+          <w:rFonts w:ascii="Times New Roman" w:hAnsi="Times New Roman" w:cs="Times New Roman"/>
+          <w:lang w:val="es-ES"/>
+        </w:rPr>
+      </w:pPr>
+      <w:r>
+        <w:rPr>
+          <w:rFonts w:ascii="Times New Roman" w:hAnsi="Times New Roman" w:cs="Times New Roman"/>
+          <w:lang w:val="es-ES"/>
+        </w:rPr>
+        <w:t>Se ejecuta la función correspondiente a lo que eligió el usuario.</w:t>
+      </w:r>
+    </w:p>
+    <w:p>
+      <w:pPr>
+        <w:pStyle w:val="Prrafodelista"/>
+        <w:numPr>
+          <w:ilvl w:val="0"/>
+          <w:numId w:val="8"/>
+        </w:numPr>
+        <w:rPr>
+          <w:rFonts w:ascii="Times New Roman" w:hAnsi="Times New Roman" w:cs="Times New Roman"/>
+          <w:lang w:val="es-ES"/>
+        </w:rPr>
+      </w:pPr>
+      <w:r>
+        <w:rPr>
+          <w:rFonts w:ascii="Times New Roman" w:hAnsi="Times New Roman" w:cs="Times New Roman"/>
+          <w:lang w:val="es-ES"/>
+        </w:rPr>
+        <w:t xml:space="preserve">Verificación: ejecuta la función </w:t>
+      </w:r>
+      <w:proofErr w:type="gramStart"/>
+      <w:r>
+        <w:rPr>
+          <w:rFonts w:ascii="Times New Roman" w:hAnsi="Times New Roman" w:cs="Times New Roman"/>
+          <w:lang w:val="es-ES"/>
+        </w:rPr>
+        <w:t>verificación(</w:t>
+      </w:r>
+      <w:proofErr w:type="gramEnd"/>
+      <w:r>
+        <w:rPr>
+          <w:rFonts w:ascii="Times New Roman" w:hAnsi="Times New Roman" w:cs="Times New Roman"/>
+          <w:lang w:val="es-ES"/>
+        </w:rPr>
+        <w:t>), que permite verificar que los leds de la matriz están funcionando correctamente. Los leds se encenderán y apagarán cada cierto tiempo</w:t>
+      </w:r>
+    </w:p>
+    <w:p>
+      <w:pPr>
+        <w:pStyle w:val="Prrafodelista"/>
+        <w:numPr>
+          <w:ilvl w:val="0"/>
+          <w:numId w:val="8"/>
+        </w:numPr>
+        <w:rPr>
+          <w:rFonts w:ascii="Times New Roman" w:hAnsi="Times New Roman" w:cs="Times New Roman"/>
+          <w:lang w:val="es-ES"/>
+        </w:rPr>
+      </w:pPr>
+      <w:r>
+        <w:rPr>
+          <w:rFonts w:ascii="Times New Roman" w:hAnsi="Times New Roman" w:cs="Times New Roman"/>
+          <w:lang w:val="es-ES"/>
+        </w:rPr>
+        <w:t xml:space="preserve">Imagen prueba: ejecuta la función </w:t>
+      </w:r>
+      <w:proofErr w:type="gramStart"/>
+      <w:r>
+        <w:rPr>
+          <w:rFonts w:ascii="Times New Roman" w:hAnsi="Times New Roman" w:cs="Times New Roman"/>
+          <w:lang w:val="es-ES"/>
+        </w:rPr>
+        <w:t>imagen(</w:t>
+      </w:r>
+      <w:proofErr w:type="gramEnd"/>
+      <w:r>
+        <w:rPr>
+          <w:rFonts w:ascii="Times New Roman" w:hAnsi="Times New Roman" w:cs="Times New Roman"/>
+          <w:lang w:val="es-ES"/>
+        </w:rPr>
+        <w:t>), esta le pide al usuario que ingrese un patrón a mostrar en la matriz y luego la muestra en la matriz de leds.</w:t>
+      </w:r>
+    </w:p>
+    <w:p>
+      <w:pPr>
+        <w:pStyle w:val="Prrafodelista"/>
+        <w:numPr>
+          <w:ilvl w:val="0"/>
+          <w:numId w:val="8"/>
+        </w:numPr>
+        <w:rPr>
+          <w:rFonts w:ascii="Times New Roman" w:hAnsi="Times New Roman" w:cs="Times New Roman"/>
+          <w:lang w:val="es-ES"/>
+        </w:rPr>
+      </w:pPr>
+      <w:r>
+        <w:rPr>
+          <w:rFonts w:ascii="Times New Roman" w:hAnsi="Times New Roman" w:cs="Times New Roman"/>
+          <w:lang w:val="es-ES"/>
+        </w:rPr>
+        <w:t xml:space="preserve">Patrones: ejecuta la función </w:t>
+      </w:r>
+      <w:proofErr w:type="gramStart"/>
+      <w:r>
+        <w:rPr>
+          <w:rFonts w:ascii="Times New Roman" w:hAnsi="Times New Roman" w:cs="Times New Roman"/>
+          <w:lang w:val="es-ES"/>
+        </w:rPr>
+        <w:t>patrones(</w:t>
+      </w:r>
+      <w:proofErr w:type="gramEnd"/>
+      <w:r>
+        <w:rPr>
+          <w:rFonts w:ascii="Times New Roman" w:hAnsi="Times New Roman" w:cs="Times New Roman"/>
+          <w:lang w:val="es-ES"/>
+        </w:rPr>
+        <w:t>), esta muestra de forma alternada 4 patrones diferentes.</w:t>
+      </w:r>
+    </w:p>
+    <w:p>
+      <w:pPr>
+        <w:pStyle w:val="Prrafodelista"/>
+        <w:numPr>
+          <w:ilvl w:val="0"/>
+          <w:numId w:val="8"/>
+        </w:numPr>
+        <w:rPr>
+          <w:rFonts w:ascii="Times New Roman" w:hAnsi="Times New Roman" w:cs="Times New Roman"/>
+          <w:lang w:val="es-ES"/>
+        </w:rPr>
+      </w:pPr>
+      <w:r>
+        <w:rPr>
+          <w:rFonts w:ascii="Times New Roman" w:hAnsi="Times New Roman" w:cs="Times New Roman"/>
+          <w:lang w:val="es-ES"/>
+        </w:rPr>
+        <w:t>Finalizar: Termina la ejecución del programa</w:t>
+      </w:r>
+    </w:p>
+    <w:p>
+      <w:pPr>
+        <w:pStyle w:val="Prrafodelista"/>
+        <w:numPr>
+          <w:ilvl w:val="0"/>
+          <w:numId w:val="7"/>
+        </w:numPr>
+        <w:rPr>
+          <w:rFonts w:ascii="Times New Roman" w:hAnsi="Times New Roman" w:cs="Times New Roman"/>
+          <w:lang w:val="es-ES"/>
+        </w:rPr>
+      </w:pPr>
+      <w:r>
+        <w:rPr>
+          <w:rFonts w:ascii="Times New Roman" w:hAnsi="Times New Roman" w:cs="Times New Roman"/>
+          <w:lang w:val="es-ES"/>
+        </w:rPr>
+        <w:t xml:space="preserve">Si no se recibe el comando Finalizar al terminar la ejecución de la función que realiza lo pedido por el usuario se vuelve a la función </w:t>
+      </w:r>
+      <w:proofErr w:type="spellStart"/>
+      <w:proofErr w:type="gramStart"/>
+      <w:r>
+        <w:rPr>
+          <w:rFonts w:ascii="Times New Roman" w:hAnsi="Times New Roman" w:cs="Times New Roman"/>
+          <w:lang w:val="es-ES"/>
+        </w:rPr>
+        <w:t>publik</w:t>
+      </w:r>
+      <w:proofErr w:type="spellEnd"/>
+      <w:r>
+        <w:rPr>
+          <w:rFonts w:ascii="Times New Roman" w:hAnsi="Times New Roman" w:cs="Times New Roman"/>
+          <w:lang w:val="es-ES"/>
+        </w:rPr>
+        <w:t>(</w:t>
+      </w:r>
+      <w:proofErr w:type="gramEnd"/>
+      <w:r>
+        <w:rPr>
+          <w:rFonts w:ascii="Times New Roman" w:hAnsi="Times New Roman" w:cs="Times New Roman"/>
+          <w:lang w:val="es-ES"/>
+        </w:rPr>
+        <w:t xml:space="preserve">) para que el usuario vuelva </w:t>
+      </w:r>
+      <w:r>
+        <w:rPr>
+          <w:rFonts w:ascii="Times New Roman" w:hAnsi="Times New Roman" w:cs="Times New Roman"/>
+          <w:lang w:val="es-ES"/>
+        </w:rPr>
+        <w:t xml:space="preserve">a ingresar </w:t>
+      </w:r>
+      <w:r>
+        <w:rPr>
+          <w:rFonts w:ascii="Times New Roman" w:hAnsi="Times New Roman" w:cs="Times New Roman"/>
+          <w:lang w:val="es-ES"/>
+        </w:rPr>
+        <w:lastRenderedPageBreak/>
+        <w:t xml:space="preserve">otro comando para realizar alguna función. Si el usuario ingresa un comando invalido también volverá a la función </w:t>
+      </w:r>
+      <w:proofErr w:type="spellStart"/>
+      <w:r>
+        <w:rPr>
+          <w:rFonts w:ascii="Times New Roman" w:hAnsi="Times New Roman" w:cs="Times New Roman"/>
+          <w:lang w:val="es-ES"/>
+        </w:rPr>
+        <w:t>publik</w:t>
+      </w:r>
+      <w:proofErr w:type="spellEnd"/>
+      <w:r>
+        <w:rPr>
+          <w:rFonts w:ascii="Times New Roman" w:hAnsi="Times New Roman" w:cs="Times New Roman"/>
+          <w:lang w:val="es-ES"/>
+        </w:rPr>
+        <w:t>.</w:t>
+      </w:r>
+    </w:p>
+    <w:p>
+      <w:pPr>
+        <w:rPr>
+          <w:rFonts w:ascii="Times New Roman" w:hAnsi="Times New Roman" w:cs="Times New Roman"/>
+          <w:lang w:val="es-ES"/>
+        </w:rPr>
+      </w:pPr>
+    </w:p>
     <w:sectPr>
       <w:pgSz w:w="12240" w:h="15840"/>
       <w:pgMar w:top="1417" w:right="1701" w:bottom="1417" w:left="1701" w:header="708" w:footer="708" w:gutter="0"/>
@@ -1062,6 +1464,119 @@
 <file path=word/numbering.xml><?xml version="1.0" encoding="utf-8"?>
 <w:numbering xmlns:wpc="http://schemas.microsoft.com/office/word/2010/wordprocessingCanvas" xmlns:cx="http://schemas.microsoft.com/office/drawing/2014/chartex" xmlns:cx1="http://schemas.microsoft.com/office/drawing/2015/9/8/chartex" xmlns:cx2="http://schemas.microsoft.com/office/drawing/2015/10/21/chartex" xmlns:cx3="http://schemas.microsoft.com/office/drawing/2016/5/9/chartex" xmlns:cx4="http://schemas.microsoft.com/office/drawing/2016/5/10/chartex" xmlns:cx5="http://schemas.microsoft.com/office/drawing/2016/5/11/chartex" xmlns:cx6="http://schemas.microsoft.com/office/drawing/2016/5/12/chartex" xmlns:cx7="http://schemas.microsoft.com/office/drawing/2016/5/13/chartex" xmlns:cx8="http://schemas.microsoft.com/office/drawing/2016/5/14/chartex" xmlns:mc="http://schemas.openxmlformats.org/markup-compatibility/2006" xmlns:aink="http://schemas.microsoft.com/office/drawing/2016/ink" xmlns:am3d="http://schemas.microsoft.com/office/drawing/2017/model3d" xmlns:o="urn:schemas-microsoft-com:office:office" xmlns:oel="http://schemas.microsoft.com/office/2019/extlst" xmlns:r="http://schemas.openxmlformats.org/officeDocument/2006/relationships" xmlns:m="http://schemas.openxmlformats.org/officeDocument/2006/math" xmlns:v="urn:schemas-microsoft-com:vml" xmlns:wp14="http://schemas.microsoft.com/office/word/2010/wordprocessingDrawing" xmlns:wp="http://schemas.openxmlformats.org/drawingml/2006/wordprocessingDrawing" xmlns:w10="urn:schemas-microsoft-com:office:word" xmlns:w="http://schemas.openxmlformats.org/wordprocessingml/2006/main" xmlns:w14="http://schemas.microsoft.com/office/word/2010/wordml" xmlns:w15="http://schemas.microsoft.com/office/word/2012/wordml" xmlns:w16cex="http://schemas.microsoft.com/office/word/2018/wordml/cex" xmlns:w16cid="http://schemas.microsoft.com/office/word/2016/wordml/cid" xmlns:w16="http://schemas.microsoft.com/office/word/2018/wordml" xmlns:w16sdtdh="http://schemas.microsoft.com/office/word/2020/wordml/sdtdatahash" xmlns:w16se="http://schemas.microsoft.com/office/word/2015/wordml/symex" xmlns:wpg="http://schemas.microsoft.com/office/word/2010/wordprocessingGroup" xmlns:wpi="http://schemas.microsoft.com/office/word/2010/wordprocessingInk" xmlns:wne="http://schemas.microsoft.com/office/word/2006/wordml" xmlns:wps="http://schemas.microsoft.com/office/word/2010/wordprocessingShape" mc:Ignorable="w14 w15 w16se w16cid w16 w16cex w16sdtdh wp14">
   <w:abstractNum w:abstractNumId="0" w15:restartNumberingAfterBreak="0">
+    <w:nsid w:val="045B4852"/>
+    <w:multiLevelType w:val="hybridMultilevel"/>
+    <w:tmpl w:val="1828FF74"/>
+    <w:lvl w:ilvl="0" w:tplc="19EE48B0">
+      <w:start w:val="1"/>
+      <w:numFmt w:val="bullet"/>
+      <w:lvlText w:val=""/>
+      <w:lvlJc w:val="left"/>
+      <w:pPr>
+        <w:ind w:left="1080" w:hanging="360"/>
+      </w:pPr>
+      <w:rPr>
+        <w:rFonts w:ascii="Symbol" w:eastAsiaTheme="minorHAnsi" w:hAnsi="Symbol" w:cs="Times New Roman" w:hint="default"/>
+      </w:rPr>
+    </w:lvl>
+    <w:lvl w:ilvl="1" w:tplc="240A0003" w:tentative="1">
+      <w:start w:val="1"/>
+      <w:numFmt w:val="bullet"/>
+      <w:lvlText w:val="o"/>
+      <w:lvlJc w:val="left"/>
+      <w:pPr>
+        <w:ind w:left="1800" w:hanging="360"/>
+      </w:pPr>
+      <w:rPr>
+        <w:rFonts w:ascii="Courier New" w:hAnsi="Courier New" w:cs="Courier New" w:hint="default"/>
+      </w:rPr>
+    </w:lvl>
+    <w:lvl w:ilvl="2" w:tplc="240A0005" w:tentative="1">
+      <w:start w:val="1"/>
+      <w:numFmt w:val="bullet"/>
+      <w:lvlText w:val=""/>
+      <w:lvlJc w:val="left"/>
+      <w:pPr>
+        <w:ind w:left="2520" w:hanging="360"/>
+      </w:pPr>
+      <w:rPr>
+        <w:rFonts w:ascii="Wingdings" w:hAnsi="Wingdings" w:hint="default"/>
+      </w:rPr>
+    </w:lvl>
+    <w:lvl w:ilvl="3" w:tplc="240A0001" w:tentative="1">
+      <w:start w:val="1"/>
+      <w:numFmt w:val="bullet"/>
+      <w:lvlText w:val=""/>
+      <w:lvlJc w:val="left"/>
+      <w:pPr>
+        <w:ind w:left="3240" w:hanging="360"/>
+      </w:pPr>
+      <w:rPr>
+        <w:rFonts w:ascii="Symbol" w:hAnsi="Symbol" w:hint="default"/>
+      </w:rPr>
+    </w:lvl>
+    <w:lvl w:ilvl="4" w:tplc="240A0003" w:tentative="1">
+      <w:start w:val="1"/>
+      <w:numFmt w:val="bullet"/>
+      <w:lvlText w:val="o"/>
+      <w:lvlJc w:val="left"/>
+      <w:pPr>
+        <w:ind w:left="3960" w:hanging="360"/>
+      </w:pPr>
+      <w:rPr>
+        <w:rFonts w:ascii="Courier New" w:hAnsi="Courier New" w:cs="Courier New" w:hint="default"/>
+      </w:rPr>
+    </w:lvl>
+    <w:lvl w:ilvl="5" w:tplc="240A0005" w:tentative="1">
+      <w:start w:val="1"/>
+      <w:numFmt w:val="bullet"/>
+      <w:lvlText w:val=""/>
+      <w:lvlJc w:val="left"/>
+      <w:pPr>
+        <w:ind w:left="4680" w:hanging="360"/>
+      </w:pPr>
+      <w:rPr>
+        <w:rFonts w:ascii="Wingdings" w:hAnsi="Wingdings" w:hint="default"/>
+      </w:rPr>
+    </w:lvl>
+    <w:lvl w:ilvl="6" w:tplc="240A0001" w:tentative="1">
+      <w:start w:val="1"/>
+      <w:numFmt w:val="bullet"/>
+      <w:lvlText w:val=""/>
+      <w:lvlJc w:val="left"/>
+      <w:pPr>
+        <w:ind w:left="5400" w:hanging="360"/>
+      </w:pPr>
+      <w:rPr>
+        <w:rFonts w:ascii="Symbol" w:hAnsi="Symbol" w:hint="default"/>
+      </w:rPr>
+    </w:lvl>
+    <w:lvl w:ilvl="7" w:tplc="240A0003" w:tentative="1">
+      <w:start w:val="1"/>
+      <w:numFmt w:val="bullet"/>
+      <w:lvlText w:val="o"/>
+      <w:lvlJc w:val="left"/>
+      <w:pPr>
+        <w:ind w:left="6120" w:hanging="360"/>
+      </w:pPr>
+      <w:rPr>
+        <w:rFonts w:ascii="Courier New" w:hAnsi="Courier New" w:cs="Courier New" w:hint="default"/>
+      </w:rPr>
+    </w:lvl>
+    <w:lvl w:ilvl="8" w:tplc="240A0005" w:tentative="1">
+      <w:start w:val="1"/>
+      <w:numFmt w:val="bullet"/>
+      <w:lvlText w:val=""/>
+      <w:lvlJc w:val="left"/>
+      <w:pPr>
+        <w:ind w:left="6840" w:hanging="360"/>
+      </w:pPr>
+      <w:rPr>
+        <w:rFonts w:ascii="Wingdings" w:hAnsi="Wingdings" w:hint="default"/>
+      </w:rPr>
+    </w:lvl>
+  </w:abstractNum>
+  <w:abstractNum w:abstractNumId="1" w15:restartNumberingAfterBreak="0">
     <w:nsid w:val="0C194A93"/>
     <w:multiLevelType w:val="hybridMultilevel"/>
     <w:tmpl w:val="90D60948"/>
@@ -1150,7 +1665,7 @@
       </w:pPr>
     </w:lvl>
   </w:abstractNum>
-  <w:abstractNum w:abstractNumId="1" w15:restartNumberingAfterBreak="0">
+  <w:abstractNum w:abstractNumId="2" w15:restartNumberingAfterBreak="0">
     <w:nsid w:val="4EE55A6E"/>
     <w:multiLevelType w:val="hybridMultilevel"/>
     <w:tmpl w:val="51626DDC"/>
@@ -1262,7 +1777,7 @@
       </w:rPr>
     </w:lvl>
   </w:abstractNum>
-  <w:abstractNum w:abstractNumId="2" w15:restartNumberingAfterBreak="0">
+  <w:abstractNum w:abstractNumId="3" w15:restartNumberingAfterBreak="0">
     <w:nsid w:val="51D80F9C"/>
     <w:multiLevelType w:val="hybridMultilevel"/>
     <w:tmpl w:val="1A302894"/>
@@ -1375,7 +1890,7 @@
       </w:rPr>
     </w:lvl>
   </w:abstractNum>
-  <w:abstractNum w:abstractNumId="3" w15:restartNumberingAfterBreak="0">
+  <w:abstractNum w:abstractNumId="4" w15:restartNumberingAfterBreak="0">
     <w:nsid w:val="5F587507"/>
     <w:multiLevelType w:val="hybridMultilevel"/>
     <w:tmpl w:val="B5065C30"/>
@@ -1487,7 +2002,7 @@
       </w:rPr>
     </w:lvl>
   </w:abstractNum>
-  <w:abstractNum w:abstractNumId="4" w15:restartNumberingAfterBreak="0">
+  <w:abstractNum w:abstractNumId="5" w15:restartNumberingAfterBreak="0">
     <w:nsid w:val="62854252"/>
     <w:multiLevelType w:val="hybridMultilevel"/>
     <w:tmpl w:val="CDD4CF00"/>
@@ -1576,7 +2091,96 @@
       </w:pPr>
     </w:lvl>
   </w:abstractNum>
-  <w:abstractNum w:abstractNumId="5" w15:restartNumberingAfterBreak="0">
+  <w:abstractNum w:abstractNumId="6" w15:restartNumberingAfterBreak="0">
+    <w:nsid w:val="63C419BA"/>
+    <w:multiLevelType w:val="hybridMultilevel"/>
+    <w:tmpl w:val="250CB598"/>
+    <w:lvl w:ilvl="0" w:tplc="240A000F">
+      <w:start w:val="1"/>
+      <w:numFmt w:val="decimal"/>
+      <w:lvlText w:val="%1."/>
+      <w:lvlJc w:val="left"/>
+      <w:pPr>
+        <w:ind w:left="720" w:hanging="360"/>
+      </w:pPr>
+      <w:rPr>
+        <w:rFonts w:hint="default"/>
+      </w:rPr>
+    </w:lvl>
+    <w:lvl w:ilvl="1" w:tplc="240A0019" w:tentative="1">
+      <w:start w:val="1"/>
+      <w:numFmt w:val="lowerLetter"/>
+      <w:lvlText w:val="%2."/>
+      <w:lvlJc w:val="left"/>
+      <w:pPr>
+        <w:ind w:left="1440" w:hanging="360"/>
+      </w:pPr>
+    </w:lvl>
+    <w:lvl w:ilvl="2" w:tplc="240A001B" w:tentative="1">
+      <w:start w:val="1"/>
+      <w:numFmt w:val="lowerRoman"/>
+      <w:lvlText w:val="%3."/>
+      <w:lvlJc w:val="right"/>
+      <w:pPr>
+        <w:ind w:left="2160" w:hanging="180"/>
+      </w:pPr>
+    </w:lvl>
+    <w:lvl w:ilvl="3" w:tplc="240A000F" w:tentative="1">
+      <w:start w:val="1"/>
+      <w:numFmt w:val="decimal"/>
+      <w:lvlText w:val="%4."/>
+      <w:lvlJc w:val="left"/>
+      <w:pPr>
+        <w:ind w:left="2880" w:hanging="360"/>
+      </w:pPr>
+    </w:lvl>
+    <w:lvl w:ilvl="4" w:tplc="240A0019" w:tentative="1">
+      <w:start w:val="1"/>
+      <w:numFmt w:val="lowerLetter"/>
+      <w:lvlText w:val="%5."/>
+      <w:lvlJc w:val="left"/>
+      <w:pPr>
+        <w:ind w:left="3600" w:hanging="360"/>
+      </w:pPr>
+    </w:lvl>
+    <w:lvl w:ilvl="5" w:tplc="240A001B" w:tentative="1">
+      <w:start w:val="1"/>
+      <w:numFmt w:val="lowerRoman"/>
+      <w:lvlText w:val="%6."/>
+      <w:lvlJc w:val="right"/>
+      <w:pPr>
+        <w:ind w:left="4320" w:hanging="180"/>
+      </w:pPr>
+    </w:lvl>
+    <w:lvl w:ilvl="6" w:tplc="240A000F" w:tentative="1">
+      <w:start w:val="1"/>
+      <w:numFmt w:val="decimal"/>
+      <w:lvlText w:val="%7."/>
+      <w:lvlJc w:val="left"/>
+      <w:pPr>
+        <w:ind w:left="5040" w:hanging="360"/>
+      </w:pPr>
+    </w:lvl>
+    <w:lvl w:ilvl="7" w:tplc="240A0019" w:tentative="1">
+      <w:start w:val="1"/>
+      <w:numFmt w:val="lowerLetter"/>
+      <w:lvlText w:val="%8."/>
+      <w:lvlJc w:val="left"/>
+      <w:pPr>
+        <w:ind w:left="5760" w:hanging="360"/>
+      </w:pPr>
+    </w:lvl>
+    <w:lvl w:ilvl="8" w:tplc="240A001B" w:tentative="1">
+      <w:start w:val="1"/>
+      <w:numFmt w:val="lowerRoman"/>
+      <w:lvlText w:val="%9."/>
+      <w:lvlJc w:val="right"/>
+      <w:pPr>
+        <w:ind w:left="6480" w:hanging="180"/>
+      </w:pPr>
+    </w:lvl>
+  </w:abstractNum>
+  <w:abstractNum w:abstractNumId="7" w15:restartNumberingAfterBreak="0">
     <w:nsid w:val="77BD524C"/>
     <w:multiLevelType w:val="hybridMultilevel"/>
     <w:tmpl w:val="0994DF24"/>
@@ -1690,22 +2294,28 @@
     </w:lvl>
   </w:abstractNum>
   <w:num w:numId="1" w16cid:durableId="396560002">
+    <w:abstractNumId w:val="4"/>
+  </w:num>
+  <w:num w:numId="2" w16cid:durableId="226964148">
+    <w:abstractNumId w:val="2"/>
+  </w:num>
+  <w:num w:numId="3" w16cid:durableId="1333529158">
+    <w:abstractNumId w:val="1"/>
+  </w:num>
+  <w:num w:numId="4" w16cid:durableId="1041779969">
+    <w:abstractNumId w:val="5"/>
+  </w:num>
+  <w:num w:numId="5" w16cid:durableId="374811665">
+    <w:abstractNumId w:val="7"/>
+  </w:num>
+  <w:num w:numId="6" w16cid:durableId="117189169">
     <w:abstractNumId w:val="3"/>
   </w:num>
-  <w:num w:numId="2" w16cid:durableId="226964148">
-    <w:abstractNumId w:val="1"/>
+  <w:num w:numId="7" w16cid:durableId="440687181">
+    <w:abstractNumId w:val="6"/>
   </w:num>
-  <w:num w:numId="3" w16cid:durableId="1333529158">
+  <w:num w:numId="8" w16cid:durableId="1556551287">
     <w:abstractNumId w:val="0"/>
-  </w:num>
-  <w:num w:numId="4" w16cid:durableId="1041779969">
-    <w:abstractNumId w:val="4"/>
-  </w:num>
-  <w:num w:numId="5" w16cid:durableId="374811665">
-    <w:abstractNumId w:val="5"/>
-  </w:num>
-  <w:num w:numId="6" w16cid:durableId="117189169">
-    <w:abstractNumId w:val="2"/>
   </w:num>
 </w:numbering>
 </file>

</xml_diff>

<commit_message>
"Proyecto en qt para desarrollar el codigo"
</commit_message>
<xml_diff>
--- a/Informe.docx
+++ b/Informe.docx
@@ -253,6 +253,17 @@
         <w:t>Liñan</w:t>
       </w:r>
       <w:proofErr w:type="spellEnd"/>
+      <w:r>
+        <w:rPr>
+          <w:rFonts w:ascii="Times New Roman" w:hAnsi="Times New Roman" w:cs="Times New Roman"/>
+          <w:b/>
+          <w:bCs/>
+          <w:sz w:val="32"/>
+          <w:szCs w:val="32"/>
+          <w:lang w:val="es-ES"/>
+        </w:rPr>
+        <w:t>.</w:t>
+      </w:r>
     </w:p>
     <w:p>
       <w:pPr>
@@ -502,23 +513,7 @@
           <w:rFonts w:ascii="Times New Roman" w:hAnsi="Times New Roman" w:cs="Times New Roman"/>
           <w:lang w:val="es-ES"/>
         </w:rPr>
-        <w:t xml:space="preserve">es realizar un sistema que permita mostrar ciertos patrones en una matriz de 8x8, para solucionarlo se hará uso de la plataforma </w:t>
-      </w:r>
-      <w:proofErr w:type="spellStart"/>
-      <w:r>
-        <w:rPr>
-          <w:rFonts w:ascii="Times New Roman" w:hAnsi="Times New Roman" w:cs="Times New Roman"/>
-          <w:lang w:val="es-ES"/>
-        </w:rPr>
-        <w:t>Tinkercad</w:t>
-      </w:r>
-      <w:proofErr w:type="spellEnd"/>
-      <w:r>
-        <w:rPr>
-          <w:rFonts w:ascii="Times New Roman" w:hAnsi="Times New Roman" w:cs="Times New Roman"/>
-          <w:lang w:val="es-ES"/>
-        </w:rPr>
-        <w:t xml:space="preserve"> hacer la simulación del sistema, en la simulación a grandes rasgos se hará uso de la plataforma Arduino Uno, leds para matriz 8x8 y el integrado 74HC595 para la activación y desactivación de los leds de la matriz.</w:t>
+        <w:t>es realizar un sistema que permita mostrar ciertos patrones en una matriz de 8x8, para solucionarlo se hará uso de la plataforma Tinkercad hacer la simulación del sistema, en la simulación a grandes rasgos se hará uso de la plataforma Arduino Uno, leds para matriz 8x8 y el integrado 74HC595 para la activación y desactivación de los leds de la matriz.</w:t>
       </w:r>
     </w:p>
     <w:p>
@@ -674,7 +669,6 @@
         </w:rPr>
         <w:t xml:space="preserve">y circuitos </w:t>
       </w:r>
-      <w:proofErr w:type="spellStart"/>
       <w:r>
         <w:rPr>
           <w:rFonts w:ascii="Times New Roman" w:hAnsi="Times New Roman" w:cs="Times New Roman"/>
@@ -682,7 +676,6 @@
         </w:rPr>
         <w:t>Tinkercad</w:t>
       </w:r>
-      <w:proofErr w:type="spellEnd"/>
       <w:r>
         <w:rPr>
           <w:rFonts w:ascii="Times New Roman" w:hAnsi="Times New Roman" w:cs="Times New Roman"/>
@@ -1107,6 +1100,7 @@
       <w:r>
         <w:rPr>
           <w:rFonts w:ascii="Times New Roman" w:hAnsi="Times New Roman" w:cs="Times New Roman"/>
+          <w:noProof/>
           <w:sz w:val="28"/>
           <w:szCs w:val="28"/>
           <w:lang w:val="es-ES"/>

</xml_diff>